<commit_message>
just ci another note
</commit_message>
<xml_diff>
--- a/front-end-study-note.docx
+++ b/front-end-study-note.docx
@@ -22,7 +22,28 @@
     <w:p>
       <w:r>
         <w:tab/>
-        <w:t>&lt;link rel=”stylesheet” href=”style.css”&gt;</w:t>
+        <w:t xml:space="preserve">&lt;link </w:t>
+      </w:r>
+      <w:proofErr w:type="spellStart"/>
+      <w:r>
+        <w:t>rel</w:t>
+      </w:r>
+      <w:proofErr w:type="spellEnd"/>
+      <w:proofErr w:type="gramStart"/>
+      <w:r>
+        <w:t>=”stylesheet</w:t>
+      </w:r>
+      <w:proofErr w:type="gramEnd"/>
+      <w:r>
+        <w:t xml:space="preserve">” </w:t>
+      </w:r>
+      <w:proofErr w:type="spellStart"/>
+      <w:r>
+        <w:t>href</w:t>
+      </w:r>
+      <w:proofErr w:type="spellEnd"/>
+      <w:r>
+        <w:t>=”style.css”&gt;</w:t>
       </w:r>
     </w:p>
     <w:p>
@@ -45,10 +66,24 @@
       <w:pPr>
         <w:ind w:firstLine="720"/>
       </w:pPr>
-      <w:bookmarkStart w:id="0" w:name="_GoBack"/>
-      <w:bookmarkEnd w:id="0"/>
-      <w:r>
-        <w:t>&lt;div&gt; &lt;img scr=”” alt=””&gt; &lt;</w:t>
+      <w:r>
+        <w:t>&lt;div&gt; &lt;</w:t>
+      </w:r>
+      <w:proofErr w:type="spellStart"/>
+      <w:r>
+        <w:t>img</w:t>
+      </w:r>
+      <w:proofErr w:type="spellEnd"/>
+      <w:r>
+        <w:t xml:space="preserve"> </w:t>
+      </w:r>
+      <w:proofErr w:type="spellStart"/>
+      <w:r>
+        <w:t>scr</w:t>
+      </w:r>
+      <w:proofErr w:type="spellEnd"/>
+      <w:r>
+        <w:t>=”” alt=””&gt; &lt;</w:t>
       </w:r>
       <w:r>
         <w:t>/</w:t>
@@ -92,8 +127,13 @@
       </w:r>
     </w:p>
     <w:p>
-      <w:r>
-        <w:t>.some-class{</w:t>
+      <w:proofErr w:type="gramStart"/>
+      <w:r>
+        <w:t>.some</w:t>
+      </w:r>
+      <w:proofErr w:type="gramEnd"/>
+      <w:r>
+        <w:t>-class{</w:t>
       </w:r>
     </w:p>
     <w:p>
@@ -129,17 +169,41 @@
     <w:p/>
     <w:p>
       <w:r>
-        <w:t>-webkit-box-sizing: border-box;</w:t>
-      </w:r>
-    </w:p>
-    <w:p>
-      <w:r>
-        <w:t>-moz-box-sizing: border-box;</w:t>
-      </w:r>
-    </w:p>
-    <w:p>
-      <w:r>
-        <w:t>-ms-box-sizing: border-box;</w:t>
+        <w:t>-</w:t>
+      </w:r>
+      <w:proofErr w:type="spellStart"/>
+      <w:r>
+        <w:t>webkit</w:t>
+      </w:r>
+      <w:proofErr w:type="spellEnd"/>
+      <w:r>
+        <w:t>-box-sizing: border-box;</w:t>
+      </w:r>
+    </w:p>
+    <w:p>
+      <w:r>
+        <w:t>-</w:t>
+      </w:r>
+      <w:proofErr w:type="spellStart"/>
+      <w:r>
+        <w:t>moz</w:t>
+      </w:r>
+      <w:proofErr w:type="spellEnd"/>
+      <w:r>
+        <w:t>-box-sizing: border-box;</w:t>
+      </w:r>
+    </w:p>
+    <w:p>
+      <w:r>
+        <w:t>-</w:t>
+      </w:r>
+      <w:proofErr w:type="spellStart"/>
+      <w:r>
+        <w:t>ms</w:t>
+      </w:r>
+      <w:proofErr w:type="spellEnd"/>
+      <w:r>
+        <w:t>-box-sizing: border-box;</w:t>
       </w:r>
     </w:p>
     <w:p>
@@ -169,6 +233,176 @@
         <w:t>Display: flex</w:t>
       </w:r>
     </w:p>
+    <w:p/>
+    <w:p>
+      <w:r>
+        <w:t xml:space="preserve">Validate your html and </w:t>
+      </w:r>
+      <w:proofErr w:type="spellStart"/>
+      <w:r>
+        <w:t>css</w:t>
+      </w:r>
+      <w:proofErr w:type="spellEnd"/>
+      <w:r>
+        <w:t>:</w:t>
+      </w:r>
+    </w:p>
+    <w:p>
+      <w:hyperlink r:id="rId5" w:history="1">
+        <w:r>
+          <w:rPr>
+            <w:rStyle w:val="Hyperlink"/>
+          </w:rPr>
+          <w:t>https://validator.w3.org/#validate_by_input</w:t>
+        </w:r>
+      </w:hyperlink>
+    </w:p>
+    <w:p>
+      <w:hyperlink r:id="rId6" w:history="1">
+        <w:r>
+          <w:rPr>
+            <w:rStyle w:val="Hyperlink"/>
+          </w:rPr>
+          <w:t>http://jigsaw.w3.org/css-validator/#validate_by_input</w:t>
+        </w:r>
+      </w:hyperlink>
+    </w:p>
+    <w:p/>
+    <w:p>
+      <w:r>
+        <w:t>Make max-width to 960px is very common</w:t>
+      </w:r>
+    </w:p>
+    <w:p>
+      <w:r>
+        <w:t>Centering is done by defining "margin: 0 auto" (auto margin horizontally).</w:t>
+      </w:r>
+    </w:p>
+    <w:p/>
+    <w:p>
+      <w:r>
+        <w:t>Overflow: auto</w:t>
+      </w:r>
+    </w:p>
+    <w:p/>
+    <w:p>
+      <w:r>
+        <w:t>@media only screen and (max-width: 500px) {</w:t>
+      </w:r>
+    </w:p>
+    <w:p>
+      <w:r>
+        <w:t>}</w:t>
+      </w:r>
+    </w:p>
+    <w:p/>
+    <w:p>
+      <w:proofErr w:type="spellStart"/>
+      <w:r>
+        <w:t>Css</w:t>
+      </w:r>
+      <w:proofErr w:type="spellEnd"/>
+      <w:r>
+        <w:t xml:space="preserve"> normalize</w:t>
+      </w:r>
+    </w:p>
+    <w:p/>
+    <w:p>
+      <w:r>
+        <w:t xml:space="preserve">Placehold.it provide </w:t>
+      </w:r>
+      <w:proofErr w:type="spellStart"/>
+      <w:r>
+        <w:t>placehold</w:t>
+      </w:r>
+      <w:proofErr w:type="spellEnd"/>
+      <w:r>
+        <w:t xml:space="preserve"> image</w:t>
+      </w:r>
+    </w:p>
+    <w:p>
+      <w:r>
+        <w:t>Placepuppy.it</w:t>
+      </w:r>
+    </w:p>
+    <w:p>
+      <w:r>
+        <w:t>Placekitten.com</w:t>
+      </w:r>
+    </w:p>
+    <w:p/>
+    <w:p>
+      <w:r>
+        <w:t>Google fonts</w:t>
+      </w:r>
+    </w:p>
+    <w:p/>
+    <w:p>
+      <w:r>
+        <w:t>Different frameworks: bootstrap, foundation</w:t>
+      </w:r>
+      <w:proofErr w:type="gramStart"/>
+      <w:r>
+        <w:t>4 ,</w:t>
+      </w:r>
+      <w:proofErr w:type="gramEnd"/>
+      <w:r>
+        <w:t xml:space="preserve"> yaml4</w:t>
+      </w:r>
+    </w:p>
+    <w:p>
+      <w:r>
+        <w:t>Bootstrap:</w:t>
+      </w:r>
+    </w:p>
+    <w:p>
+      <w:r>
+        <w:t>.container,</w:t>
+      </w:r>
+    </w:p>
+    <w:p>
+      <w:proofErr w:type="gramStart"/>
+      <w:r>
+        <w:t>.row</w:t>
+      </w:r>
+      <w:proofErr w:type="gramEnd"/>
+      <w:r>
+        <w:t>,</w:t>
+      </w:r>
+    </w:p>
+    <w:p>
+      <w:proofErr w:type="gramStart"/>
+      <w:r>
+        <w:t>.col</w:t>
+      </w:r>
+      <w:proofErr w:type="gramEnd"/>
+      <w:r>
+        <w:t>-md-6</w:t>
+      </w:r>
+      <w:r>
+        <w:t>,</w:t>
+      </w:r>
+    </w:p>
+    <w:p>
+      <w:proofErr w:type="spellStart"/>
+      <w:r>
+        <w:lastRenderedPageBreak/>
+        <w:t>Img</w:t>
+      </w:r>
+      <w:proofErr w:type="spellEnd"/>
+      <w:r>
+        <w:t>-responsive class</w:t>
+      </w:r>
+    </w:p>
+    <w:p/>
+    <w:p>
+      <w:r>
+        <w:t>Bootstrap: modal</w:t>
+      </w:r>
+      <w:bookmarkStart w:id="0" w:name="_GoBack"/>
+      <w:bookmarkEnd w:id="0"/>
+    </w:p>
+    <w:p/>
     <w:p/>
     <w:p/>
     <w:p/>

</xml_diff>